<commit_message>
finished initial edition of Personas.docx
</commit_message>
<xml_diff>
--- a/Personas.docx
+++ b/Personas.docx
@@ -134,12 +134,12 @@
                 <wp:inline distB="114300" distT="114300" distL="114300" distR="114300">
                   <wp:extent cx="2143125" cy="2143125"/>
                   <wp:effectExtent b="0" l="0" r="0" t="0"/>
-                  <wp:docPr id="1" name="image2.png"/>
+                  <wp:docPr id="1" name="image4.png"/>
                   <a:graphic>
                     <a:graphicData uri="http://schemas.openxmlformats.org/drawingml/2006/picture">
                       <pic:pic>
                         <pic:nvPicPr>
-                          <pic:cNvPr id="0" name="image2.png"/>
+                          <pic:cNvPr id="0" name="image4.png"/>
                           <pic:cNvPicPr preferRelativeResize="0"/>
                         </pic:nvPicPr>
                         <pic:blipFill>
@@ -495,7 +495,7 @@
               <w:widowControl w:val="0"/>
               <w:numPr>
                 <w:ilvl w:val="0"/>
-                <w:numId w:val="1"/>
+                <w:numId w:val="3"/>
               </w:numPr>
               <w:pBdr>
                 <w:top w:space="0" w:sz="0" w:val="nil"/>
@@ -527,7 +527,7 @@
               <w:widowControl w:val="0"/>
               <w:numPr>
                 <w:ilvl w:val="0"/>
-                <w:numId w:val="1"/>
+                <w:numId w:val="3"/>
               </w:numPr>
               <w:pBdr>
                 <w:top w:space="0" w:sz="0" w:val="nil"/>
@@ -559,7 +559,7 @@
               <w:widowControl w:val="0"/>
               <w:numPr>
                 <w:ilvl w:val="0"/>
-                <w:numId w:val="1"/>
+                <w:numId w:val="3"/>
               </w:numPr>
               <w:pBdr>
                 <w:top w:space="0" w:sz="0" w:val="nil"/>
@@ -591,7 +591,7 @@
               <w:widowControl w:val="0"/>
               <w:numPr>
                 <w:ilvl w:val="0"/>
-                <w:numId w:val="1"/>
+                <w:numId w:val="3"/>
               </w:numPr>
               <w:pBdr>
                 <w:top w:space="0" w:sz="0" w:val="nil"/>
@@ -623,7 +623,7 @@
               <w:widowControl w:val="0"/>
               <w:numPr>
                 <w:ilvl w:val="0"/>
-                <w:numId w:val="1"/>
+                <w:numId w:val="3"/>
               </w:numPr>
               <w:pBdr>
                 <w:top w:space="0" w:sz="0" w:val="nil"/>
@@ -655,7 +655,7 @@
               <w:widowControl w:val="0"/>
               <w:numPr>
                 <w:ilvl w:val="0"/>
-                <w:numId w:val="1"/>
+                <w:numId w:val="3"/>
               </w:numPr>
               <w:pBdr>
                 <w:top w:space="0" w:sz="0" w:val="nil"/>
@@ -751,6 +751,1146 @@
                 <w:rtl w:val="0"/>
               </w:rPr>
               <w:t xml:space="preserve">Spends some time each week to answer any questions from students in emails, threads, etc.</w:t>
+            </w:r>
+          </w:p>
+        </w:tc>
+      </w:tr>
+    </w:tbl>
+    <w:p>
+      <w:pPr>
+        <w:contextualSpacing w:val="0"/>
+        <w:rPr/>
+      </w:pPr>
+      <w:r>
+        <w:rPr>
+          <w:rtl w:val="0"/>
+        </w:rPr>
+      </w:r>
+    </w:p>
+    <w:p>
+      <w:pPr>
+        <w:contextualSpacing w:val="0"/>
+        <w:rPr/>
+      </w:pPr>
+      <w:r>
+        <w:rPr>
+          <w:rtl w:val="0"/>
+        </w:rPr>
+      </w:r>
+    </w:p>
+    <w:p>
+      <w:pPr>
+        <w:contextualSpacing w:val="0"/>
+        <w:rPr/>
+      </w:pPr>
+      <w:r>
+        <w:rPr>
+          <w:rtl w:val="0"/>
+        </w:rPr>
+      </w:r>
+    </w:p>
+    <w:p>
+      <w:pPr>
+        <w:contextualSpacing w:val="0"/>
+        <w:rPr/>
+      </w:pPr>
+      <w:r>
+        <w:rPr>
+          <w:rtl w:val="0"/>
+        </w:rPr>
+      </w:r>
+    </w:p>
+    <w:p>
+      <w:pPr>
+        <w:contextualSpacing w:val="0"/>
+        <w:rPr/>
+      </w:pPr>
+      <w:r>
+        <w:rPr>
+          <w:rtl w:val="0"/>
+        </w:rPr>
+      </w:r>
+    </w:p>
+    <w:tbl>
+      <w:tblPr>
+        <w:tblStyle w:val="Table3"/>
+        <w:tblW w:w="9360.0" w:type="dxa"/>
+        <w:jc w:val="left"/>
+        <w:tblInd w:w="100.0" w:type="pct"/>
+        <w:tblBorders>
+          <w:top w:color="000000" w:space="0" w:sz="8" w:val="single"/>
+          <w:left w:color="000000" w:space="0" w:sz="8" w:val="single"/>
+          <w:bottom w:color="000000" w:space="0" w:sz="8" w:val="single"/>
+          <w:right w:color="000000" w:space="0" w:sz="8" w:val="single"/>
+          <w:insideH w:color="000000" w:space="0" w:sz="8" w:val="single"/>
+          <w:insideV w:color="000000" w:space="0" w:sz="8" w:val="single"/>
+        </w:tblBorders>
+        <w:tblLayout w:type="fixed"/>
+        <w:tblLook w:val="0600"/>
+      </w:tblPr>
+      <w:tblGrid>
+        <w:gridCol w:w="4680"/>
+        <w:gridCol w:w="4680"/>
+        <w:tblGridChange w:id="0">
+          <w:tblGrid>
+            <w:gridCol w:w="4680"/>
+            <w:gridCol w:w="4680"/>
+          </w:tblGrid>
+        </w:tblGridChange>
+      </w:tblGrid>
+      <w:tr>
+        <w:tc>
+          <w:tcPr>
+            <w:shd w:fill="auto" w:val="clear"/>
+            <w:tcMar>
+              <w:top w:w="100.0" w:type="dxa"/>
+              <w:left w:w="100.0" w:type="dxa"/>
+              <w:bottom w:w="100.0" w:type="dxa"/>
+              <w:right w:w="100.0" w:type="dxa"/>
+            </w:tcMar>
+            <w:vAlign w:val="top"/>
+          </w:tcPr>
+          <w:p>
+            <w:pPr>
+              <w:keepNext w:val="0"/>
+              <w:keepLines w:val="0"/>
+              <w:widowControl w:val="0"/>
+              <w:pBdr>
+                <w:top w:space="0" w:sz="0" w:val="nil"/>
+                <w:left w:space="0" w:sz="0" w:val="nil"/>
+                <w:bottom w:space="0" w:sz="0" w:val="nil"/>
+                <w:right w:space="0" w:sz="0" w:val="nil"/>
+                <w:between w:space="0" w:sz="0" w:val="nil"/>
+              </w:pBdr>
+              <w:shd w:fill="auto" w:val="clear"/>
+              <w:spacing w:after="0" w:before="0" w:line="240" w:lineRule="auto"/>
+              <w:ind w:left="0" w:right="0" w:firstLine="0"/>
+              <w:contextualSpacing w:val="0"/>
+              <w:jc w:val="left"/>
+              <w:rPr>
+                <w:b w:val="1"/>
+                <w:sz w:val="48"/>
+                <w:szCs w:val="48"/>
+              </w:rPr>
+            </w:pPr>
+            <w:r>
+              <w:rPr>
+                <w:b w:val="1"/>
+                <w:sz w:val="48"/>
+                <w:szCs w:val="48"/>
+                <w:rtl w:val="0"/>
+              </w:rPr>
+              <w:t xml:space="preserve">Jimmy</w:t>
+            </w:r>
+          </w:p>
+          <w:p>
+            <w:pPr>
+              <w:keepNext w:val="0"/>
+              <w:keepLines w:val="0"/>
+              <w:widowControl w:val="0"/>
+              <w:pBdr>
+                <w:top w:space="0" w:sz="0" w:val="nil"/>
+                <w:left w:space="0" w:sz="0" w:val="nil"/>
+                <w:bottom w:space="0" w:sz="0" w:val="nil"/>
+                <w:right w:space="0" w:sz="0" w:val="nil"/>
+                <w:between w:space="0" w:sz="0" w:val="nil"/>
+              </w:pBdr>
+              <w:shd w:fill="auto" w:val="clear"/>
+              <w:spacing w:after="0" w:before="0" w:line="240" w:lineRule="auto"/>
+              <w:ind w:left="0" w:right="0" w:firstLine="0"/>
+              <w:contextualSpacing w:val="0"/>
+              <w:jc w:val="left"/>
+              <w:rPr>
+                <w:b w:val="1"/>
+                <w:sz w:val="48"/>
+                <w:szCs w:val="48"/>
+              </w:rPr>
+            </w:pPr>
+            <w:r>
+              <w:rPr>
+                <w:b w:val="1"/>
+                <w:sz w:val="48"/>
+                <w:szCs w:val="48"/>
+              </w:rPr>
+              <w:drawing>
+                <wp:inline distB="114300" distT="114300" distL="114300" distR="114300">
+                  <wp:extent cx="2838450" cy="2324100"/>
+                  <wp:effectExtent b="0" l="0" r="0" t="0"/>
+                  <wp:docPr id="2" name="image5.png"/>
+                  <a:graphic>
+                    <a:graphicData uri="http://schemas.openxmlformats.org/drawingml/2006/picture">
+                      <pic:pic>
+                        <pic:nvPicPr>
+                          <pic:cNvPr id="0" name="image5.png"/>
+                          <pic:cNvPicPr preferRelativeResize="0"/>
+                        </pic:nvPicPr>
+                        <pic:blipFill>
+                          <a:blip r:embed="rId7"/>
+                          <a:srcRect b="0" l="0" r="0" t="0"/>
+                          <a:stretch>
+                            <a:fillRect/>
+                          </a:stretch>
+                        </pic:blipFill>
+                        <pic:spPr>
+                          <a:xfrm>
+                            <a:off x="0" y="0"/>
+                            <a:ext cx="2838450" cy="2324100"/>
+                          </a:xfrm>
+                          <a:prstGeom prst="rect"/>
+                          <a:ln/>
+                        </pic:spPr>
+                      </pic:pic>
+                    </a:graphicData>
+                  </a:graphic>
+                </wp:inline>
+              </w:drawing>
+            </w:r>
+            <w:r>
+              <w:rPr>
+                <w:rtl w:val="0"/>
+              </w:rPr>
+            </w:r>
+          </w:p>
+        </w:tc>
+        <w:tc>
+          <w:tcPr>
+            <w:shd w:fill="auto" w:val="clear"/>
+            <w:tcMar>
+              <w:top w:w="100.0" w:type="dxa"/>
+              <w:left w:w="100.0" w:type="dxa"/>
+              <w:bottom w:w="100.0" w:type="dxa"/>
+              <w:right w:w="100.0" w:type="dxa"/>
+            </w:tcMar>
+            <w:vAlign w:val="top"/>
+          </w:tcPr>
+          <w:p>
+            <w:pPr>
+              <w:widowControl w:val="0"/>
+              <w:spacing w:line="240" w:lineRule="auto"/>
+              <w:contextualSpacing w:val="0"/>
+              <w:rPr>
+                <w:b w:val="1"/>
+              </w:rPr>
+            </w:pPr>
+            <w:r>
+              <w:rPr>
+                <w:b w:val="1"/>
+                <w:rtl w:val="0"/>
+              </w:rPr>
+              <w:t xml:space="preserve">Status and Trust Level</w:t>
+            </w:r>
+          </w:p>
+          <w:p>
+            <w:pPr>
+              <w:keepNext w:val="0"/>
+              <w:keepLines w:val="0"/>
+              <w:widowControl w:val="0"/>
+              <w:pBdr>
+                <w:top w:space="0" w:sz="0" w:val="nil"/>
+                <w:left w:space="0" w:sz="0" w:val="nil"/>
+                <w:bottom w:space="0" w:sz="0" w:val="nil"/>
+                <w:right w:space="0" w:sz="0" w:val="nil"/>
+                <w:between w:space="0" w:sz="0" w:val="nil"/>
+              </w:pBdr>
+              <w:shd w:fill="auto" w:val="clear"/>
+              <w:spacing w:after="0" w:before="0" w:line="240" w:lineRule="auto"/>
+              <w:ind w:left="0" w:right="0" w:firstLine="0"/>
+              <w:contextualSpacing w:val="0"/>
+              <w:jc w:val="left"/>
+              <w:rPr/>
+            </w:pPr>
+            <w:r>
+              <w:rPr>
+                <w:rtl w:val="0"/>
+              </w:rPr>
+              <w:t xml:space="preserve">Trusted</w:t>
+            </w:r>
+            <w:r>
+              <w:rPr>
+                <w:rtl w:val="0"/>
+              </w:rPr>
+            </w:r>
+          </w:p>
+        </w:tc>
+      </w:tr>
+      <w:tr>
+        <w:tc>
+          <w:tcPr>
+            <w:shd w:fill="auto" w:val="clear"/>
+            <w:tcMar>
+              <w:top w:w="100.0" w:type="dxa"/>
+              <w:left w:w="100.0" w:type="dxa"/>
+              <w:bottom w:w="100.0" w:type="dxa"/>
+              <w:right w:w="100.0" w:type="dxa"/>
+            </w:tcMar>
+            <w:vAlign w:val="top"/>
+          </w:tcPr>
+          <w:p>
+            <w:pPr>
+              <w:widowControl w:val="0"/>
+              <w:spacing w:line="240" w:lineRule="auto"/>
+              <w:contextualSpacing w:val="0"/>
+              <w:rPr/>
+            </w:pPr>
+            <w:r>
+              <w:rPr>
+                <w:b w:val="1"/>
+                <w:rtl w:val="0"/>
+              </w:rPr>
+              <w:t xml:space="preserve">Role: </w:t>
+            </w:r>
+            <w:r>
+              <w:rPr>
+                <w:rtl w:val="0"/>
+              </w:rPr>
+              <w:t xml:space="preserve">Student</w:t>
+            </w:r>
+            <w:r>
+              <w:rPr>
+                <w:rtl w:val="0"/>
+              </w:rPr>
+            </w:r>
+          </w:p>
+        </w:tc>
+        <w:tc>
+          <w:tcPr>
+            <w:shd w:fill="auto" w:val="clear"/>
+            <w:tcMar>
+              <w:top w:w="100.0" w:type="dxa"/>
+              <w:left w:w="100.0" w:type="dxa"/>
+              <w:bottom w:w="100.0" w:type="dxa"/>
+              <w:right w:w="100.0" w:type="dxa"/>
+            </w:tcMar>
+            <w:vAlign w:val="top"/>
+          </w:tcPr>
+          <w:p>
+            <w:pPr>
+              <w:widowControl w:val="0"/>
+              <w:spacing w:line="240" w:lineRule="auto"/>
+              <w:contextualSpacing w:val="0"/>
+              <w:rPr/>
+            </w:pPr>
+            <w:r>
+              <w:rPr>
+                <w:b w:val="1"/>
+                <w:rtl w:val="0"/>
+              </w:rPr>
+              <w:t xml:space="preserve">Demographic: </w:t>
+            </w:r>
+            <w:r>
+              <w:rPr>
+                <w:rtl w:val="0"/>
+              </w:rPr>
+              <w:t xml:space="preserve">20-year old student at UTSC</w:t>
+            </w:r>
+            <w:r>
+              <w:rPr>
+                <w:rtl w:val="0"/>
+              </w:rPr>
+            </w:r>
+          </w:p>
+        </w:tc>
+      </w:tr>
+    </w:tbl>
+    <w:p>
+      <w:pPr>
+        <w:contextualSpacing w:val="0"/>
+        <w:rPr/>
+      </w:pPr>
+      <w:r>
+        <w:rPr>
+          <w:rtl w:val="0"/>
+        </w:rPr>
+      </w:r>
+    </w:p>
+    <w:tbl>
+      <w:tblPr>
+        <w:tblStyle w:val="Table4"/>
+        <w:tblW w:w="9360.0" w:type="dxa"/>
+        <w:jc w:val="left"/>
+        <w:tblInd w:w="100.0" w:type="pct"/>
+        <w:tblBorders>
+          <w:top w:color="000000" w:space="0" w:sz="8" w:val="single"/>
+          <w:left w:color="000000" w:space="0" w:sz="8" w:val="single"/>
+          <w:bottom w:color="000000" w:space="0" w:sz="8" w:val="single"/>
+          <w:right w:color="000000" w:space="0" w:sz="8" w:val="single"/>
+          <w:insideH w:color="000000" w:space="0" w:sz="8" w:val="single"/>
+          <w:insideV w:color="000000" w:space="0" w:sz="8" w:val="single"/>
+        </w:tblBorders>
+        <w:tblLayout w:type="fixed"/>
+        <w:tblLook w:val="0600"/>
+      </w:tblPr>
+      <w:tblGrid>
+        <w:gridCol w:w="9360"/>
+        <w:tblGridChange w:id="0">
+          <w:tblGrid>
+            <w:gridCol w:w="9360"/>
+          </w:tblGrid>
+        </w:tblGridChange>
+      </w:tblGrid>
+      <w:tr>
+        <w:tc>
+          <w:tcPr>
+            <w:shd w:fill="auto" w:val="clear"/>
+            <w:tcMar>
+              <w:top w:w="100.0" w:type="dxa"/>
+              <w:left w:w="100.0" w:type="dxa"/>
+              <w:bottom w:w="100.0" w:type="dxa"/>
+              <w:right w:w="100.0" w:type="dxa"/>
+            </w:tcMar>
+            <w:vAlign w:val="top"/>
+          </w:tcPr>
+          <w:p>
+            <w:pPr>
+              <w:widowControl w:val="0"/>
+              <w:spacing w:line="240" w:lineRule="auto"/>
+              <w:contextualSpacing w:val="0"/>
+              <w:rPr/>
+            </w:pPr>
+            <w:r>
+              <w:rPr>
+                <w:b w:val="1"/>
+                <w:rtl w:val="0"/>
+              </w:rPr>
+              <w:t xml:space="preserve">Knowledge, Skills, and Abilities</w:t>
+            </w:r>
+            <w:r>
+              <w:rPr>
+                <w:rtl w:val="0"/>
+              </w:rPr>
+              <w:t xml:space="preserve">: Has plenty of experience and knowledge in computers. Is capable of using more advanced features with ease. Has basic programming knowledge.</w:t>
+            </w:r>
+          </w:p>
+        </w:tc>
+      </w:tr>
+      <w:tr>
+        <w:tc>
+          <w:tcPr>
+            <w:shd w:fill="auto" w:val="clear"/>
+            <w:tcMar>
+              <w:top w:w="100.0" w:type="dxa"/>
+              <w:left w:w="100.0" w:type="dxa"/>
+              <w:bottom w:w="100.0" w:type="dxa"/>
+              <w:right w:w="100.0" w:type="dxa"/>
+            </w:tcMar>
+            <w:vAlign w:val="top"/>
+          </w:tcPr>
+          <w:p>
+            <w:pPr>
+              <w:widowControl w:val="0"/>
+              <w:spacing w:line="240" w:lineRule="auto"/>
+              <w:contextualSpacing w:val="0"/>
+              <w:rPr/>
+            </w:pPr>
+            <w:r>
+              <w:rPr>
+                <w:b w:val="1"/>
+                <w:rtl w:val="0"/>
+              </w:rPr>
+              <w:t xml:space="preserve">Goals, Motives, and Concerns</w:t>
+            </w:r>
+            <w:r>
+              <w:rPr>
+                <w:rtl w:val="0"/>
+              </w:rPr>
+              <w:t xml:space="preserve">: </w:t>
+            </w:r>
+          </w:p>
+          <w:p>
+            <w:pPr>
+              <w:widowControl w:val="0"/>
+              <w:numPr>
+                <w:ilvl w:val="0"/>
+                <w:numId w:val="4"/>
+              </w:numPr>
+              <w:spacing w:line="240" w:lineRule="auto"/>
+              <w:ind w:left="720" w:hanging="360"/>
+              <w:contextualSpacing w:val="1"/>
+              <w:rPr>
+                <w:u w:val="none"/>
+              </w:rPr>
+            </w:pPr>
+            <w:r>
+              <w:rPr>
+                <w:rtl w:val="0"/>
+              </w:rPr>
+              <w:t xml:space="preserve">Want to be able to upload and share his notes with other students</w:t>
+            </w:r>
+          </w:p>
+          <w:p>
+            <w:pPr>
+              <w:widowControl w:val="0"/>
+              <w:numPr>
+                <w:ilvl w:val="0"/>
+                <w:numId w:val="4"/>
+              </w:numPr>
+              <w:spacing w:line="240" w:lineRule="auto"/>
+              <w:ind w:left="720" w:hanging="360"/>
+              <w:contextualSpacing w:val="1"/>
+              <w:rPr>
+                <w:u w:val="none"/>
+              </w:rPr>
+            </w:pPr>
+            <w:r>
+              <w:rPr>
+                <w:rtl w:val="0"/>
+              </w:rPr>
+              <w:t xml:space="preserve">To be able to follow and receive updates from professors he is interested in</w:t>
+            </w:r>
+          </w:p>
+          <w:p>
+            <w:pPr>
+              <w:widowControl w:val="0"/>
+              <w:numPr>
+                <w:ilvl w:val="0"/>
+                <w:numId w:val="4"/>
+              </w:numPr>
+              <w:spacing w:line="240" w:lineRule="auto"/>
+              <w:ind w:left="720" w:hanging="360"/>
+              <w:contextualSpacing w:val="1"/>
+              <w:rPr>
+                <w:u w:val="none"/>
+              </w:rPr>
+            </w:pPr>
+            <w:r>
+              <w:rPr>
+                <w:rtl w:val="0"/>
+              </w:rPr>
+              <w:t xml:space="preserve">To be able to follow his peers and friends</w:t>
+            </w:r>
+          </w:p>
+          <w:p>
+            <w:pPr>
+              <w:widowControl w:val="0"/>
+              <w:numPr>
+                <w:ilvl w:val="0"/>
+                <w:numId w:val="4"/>
+              </w:numPr>
+              <w:spacing w:line="240" w:lineRule="auto"/>
+              <w:ind w:left="720" w:hanging="360"/>
+              <w:contextualSpacing w:val="1"/>
+              <w:rPr>
+                <w:u w:val="none"/>
+              </w:rPr>
+            </w:pPr>
+            <w:r>
+              <w:rPr>
+                <w:rtl w:val="0"/>
+              </w:rPr>
+              <w:t xml:space="preserve">To be able to search and find lecture notes, previous tests, etc in prospective classes to get prepare and practice ahead of time</w:t>
+            </w:r>
+          </w:p>
+        </w:tc>
+      </w:tr>
+      <w:tr>
+        <w:tc>
+          <w:tcPr>
+            <w:shd w:fill="auto" w:val="clear"/>
+            <w:tcMar>
+              <w:top w:w="100.0" w:type="dxa"/>
+              <w:left w:w="100.0" w:type="dxa"/>
+              <w:bottom w:w="100.0" w:type="dxa"/>
+              <w:right w:w="100.0" w:type="dxa"/>
+            </w:tcMar>
+            <w:vAlign w:val="top"/>
+          </w:tcPr>
+          <w:p>
+            <w:pPr>
+              <w:widowControl w:val="0"/>
+              <w:spacing w:line="240" w:lineRule="auto"/>
+              <w:contextualSpacing w:val="0"/>
+              <w:rPr/>
+            </w:pPr>
+            <w:r>
+              <w:rPr>
+                <w:b w:val="1"/>
+                <w:rtl w:val="0"/>
+              </w:rPr>
+              <w:t xml:space="preserve">Usage Pattern</w:t>
+            </w:r>
+            <w:r>
+              <w:rPr>
+                <w:rtl w:val="0"/>
+              </w:rPr>
+              <w:t xml:space="preserve">: Checks his assignments and course announcements daily. Frequently searches for supplementary material for his courses and to answer any questions he is unable to solve.</w:t>
+            </w:r>
+          </w:p>
+        </w:tc>
+      </w:tr>
+    </w:tbl>
+    <w:p>
+      <w:pPr>
+        <w:contextualSpacing w:val="0"/>
+        <w:rPr/>
+      </w:pPr>
+      <w:r>
+        <w:rPr>
+          <w:rtl w:val="0"/>
+        </w:rPr>
+      </w:r>
+    </w:p>
+    <w:p>
+      <w:pPr>
+        <w:contextualSpacing w:val="0"/>
+        <w:rPr/>
+      </w:pPr>
+      <w:r>
+        <w:rPr>
+          <w:rtl w:val="0"/>
+        </w:rPr>
+      </w:r>
+    </w:p>
+    <w:p>
+      <w:pPr>
+        <w:contextualSpacing w:val="0"/>
+        <w:rPr/>
+      </w:pPr>
+      <w:r>
+        <w:rPr>
+          <w:rtl w:val="0"/>
+        </w:rPr>
+      </w:r>
+    </w:p>
+    <w:p>
+      <w:pPr>
+        <w:contextualSpacing w:val="0"/>
+        <w:rPr/>
+      </w:pPr>
+      <w:r>
+        <w:rPr>
+          <w:rtl w:val="0"/>
+        </w:rPr>
+      </w:r>
+    </w:p>
+    <w:p>
+      <w:pPr>
+        <w:contextualSpacing w:val="0"/>
+        <w:rPr/>
+      </w:pPr>
+      <w:r>
+        <w:rPr>
+          <w:rtl w:val="0"/>
+        </w:rPr>
+      </w:r>
+    </w:p>
+    <w:p>
+      <w:pPr>
+        <w:contextualSpacing w:val="0"/>
+        <w:rPr/>
+      </w:pPr>
+      <w:r>
+        <w:rPr>
+          <w:rtl w:val="0"/>
+        </w:rPr>
+      </w:r>
+    </w:p>
+    <w:p>
+      <w:pPr>
+        <w:contextualSpacing w:val="0"/>
+        <w:rPr/>
+      </w:pPr>
+      <w:r>
+        <w:rPr>
+          <w:rtl w:val="0"/>
+        </w:rPr>
+      </w:r>
+    </w:p>
+    <w:p>
+      <w:pPr>
+        <w:contextualSpacing w:val="0"/>
+        <w:rPr/>
+      </w:pPr>
+      <w:r>
+        <w:rPr>
+          <w:rtl w:val="0"/>
+        </w:rPr>
+      </w:r>
+    </w:p>
+    <w:p>
+      <w:pPr>
+        <w:contextualSpacing w:val="0"/>
+        <w:rPr/>
+      </w:pPr>
+      <w:r>
+        <w:rPr>
+          <w:rtl w:val="0"/>
+        </w:rPr>
+      </w:r>
+    </w:p>
+    <w:p>
+      <w:pPr>
+        <w:contextualSpacing w:val="0"/>
+        <w:rPr/>
+      </w:pPr>
+      <w:r>
+        <w:rPr>
+          <w:rtl w:val="0"/>
+        </w:rPr>
+      </w:r>
+    </w:p>
+    <w:p>
+      <w:pPr>
+        <w:contextualSpacing w:val="0"/>
+        <w:rPr/>
+      </w:pPr>
+      <w:r>
+        <w:rPr>
+          <w:rtl w:val="0"/>
+        </w:rPr>
+      </w:r>
+    </w:p>
+    <w:tbl>
+      <w:tblPr>
+        <w:tblStyle w:val="Table5"/>
+        <w:tblW w:w="9360.0" w:type="dxa"/>
+        <w:jc w:val="left"/>
+        <w:tblInd w:w="100.0" w:type="pct"/>
+        <w:tblBorders>
+          <w:top w:color="000000" w:space="0" w:sz="8" w:val="single"/>
+          <w:left w:color="000000" w:space="0" w:sz="8" w:val="single"/>
+          <w:bottom w:color="000000" w:space="0" w:sz="8" w:val="single"/>
+          <w:right w:color="000000" w:space="0" w:sz="8" w:val="single"/>
+          <w:insideH w:color="000000" w:space="0" w:sz="8" w:val="single"/>
+          <w:insideV w:color="000000" w:space="0" w:sz="8" w:val="single"/>
+        </w:tblBorders>
+        <w:tblLayout w:type="fixed"/>
+        <w:tblLook w:val="0600"/>
+      </w:tblPr>
+      <w:tblGrid>
+        <w:gridCol w:w="4680"/>
+        <w:gridCol w:w="4680"/>
+        <w:tblGridChange w:id="0">
+          <w:tblGrid>
+            <w:gridCol w:w="4680"/>
+            <w:gridCol w:w="4680"/>
+          </w:tblGrid>
+        </w:tblGridChange>
+      </w:tblGrid>
+      <w:tr>
+        <w:tc>
+          <w:tcPr>
+            <w:shd w:fill="auto" w:val="clear"/>
+            <w:tcMar>
+              <w:top w:w="100.0" w:type="dxa"/>
+              <w:left w:w="100.0" w:type="dxa"/>
+              <w:bottom w:w="100.0" w:type="dxa"/>
+              <w:right w:w="100.0" w:type="dxa"/>
+            </w:tcMar>
+            <w:vAlign w:val="top"/>
+          </w:tcPr>
+          <w:p>
+            <w:pPr>
+              <w:widowControl w:val="0"/>
+              <w:spacing w:line="240" w:lineRule="auto"/>
+              <w:contextualSpacing w:val="0"/>
+              <w:rPr/>
+            </w:pPr>
+            <w:r>
+              <w:rPr>
+                <w:b w:val="1"/>
+                <w:sz w:val="48"/>
+                <w:szCs w:val="48"/>
+                <w:rtl w:val="0"/>
+              </w:rPr>
+              <w:t xml:space="preserve">Chad</w:t>
+            </w:r>
+            <w:r>
+              <w:rPr>
+                <w:b w:val="1"/>
+                <w:sz w:val="48"/>
+                <w:szCs w:val="48"/>
+              </w:rPr>
+              <w:drawing>
+                <wp:inline distB="114300" distT="114300" distL="114300" distR="114300">
+                  <wp:extent cx="2219325" cy="2038350"/>
+                  <wp:effectExtent b="0" l="0" r="0" t="0"/>
+                  <wp:docPr id="3" name="image6.png"/>
+                  <a:graphic>
+                    <a:graphicData uri="http://schemas.openxmlformats.org/drawingml/2006/picture">
+                      <pic:pic>
+                        <pic:nvPicPr>
+                          <pic:cNvPr id="0" name="image6.png"/>
+                          <pic:cNvPicPr preferRelativeResize="0"/>
+                        </pic:nvPicPr>
+                        <pic:blipFill>
+                          <a:blip r:embed="rId8"/>
+                          <a:srcRect b="0" l="0" r="0" t="0"/>
+                          <a:stretch>
+                            <a:fillRect/>
+                          </a:stretch>
+                        </pic:blipFill>
+                        <pic:spPr>
+                          <a:xfrm>
+                            <a:off x="0" y="0"/>
+                            <a:ext cx="2219325" cy="2038350"/>
+                          </a:xfrm>
+                          <a:prstGeom prst="rect"/>
+                          <a:ln/>
+                        </pic:spPr>
+                      </pic:pic>
+                    </a:graphicData>
+                  </a:graphic>
+                </wp:inline>
+              </w:drawing>
+            </w:r>
+            <w:r>
+              <w:rPr>
+                <w:rtl w:val="0"/>
+              </w:rPr>
+            </w:r>
+          </w:p>
+        </w:tc>
+        <w:tc>
+          <w:tcPr>
+            <w:shd w:fill="auto" w:val="clear"/>
+            <w:tcMar>
+              <w:top w:w="100.0" w:type="dxa"/>
+              <w:left w:w="100.0" w:type="dxa"/>
+              <w:bottom w:w="100.0" w:type="dxa"/>
+              <w:right w:w="100.0" w:type="dxa"/>
+            </w:tcMar>
+            <w:vAlign w:val="top"/>
+          </w:tcPr>
+          <w:p>
+            <w:pPr>
+              <w:widowControl w:val="0"/>
+              <w:spacing w:line="240" w:lineRule="auto"/>
+              <w:contextualSpacing w:val="0"/>
+              <w:rPr>
+                <w:b w:val="1"/>
+              </w:rPr>
+            </w:pPr>
+            <w:r>
+              <w:rPr>
+                <w:b w:val="1"/>
+                <w:rtl w:val="0"/>
+              </w:rPr>
+              <w:t xml:space="preserve">Status and Trust Level</w:t>
+            </w:r>
+          </w:p>
+          <w:p>
+            <w:pPr>
+              <w:keepNext w:val="0"/>
+              <w:keepLines w:val="0"/>
+              <w:widowControl w:val="0"/>
+              <w:pBdr>
+                <w:top w:space="0" w:sz="0" w:val="nil"/>
+                <w:left w:space="0" w:sz="0" w:val="nil"/>
+                <w:bottom w:space="0" w:sz="0" w:val="nil"/>
+                <w:right w:space="0" w:sz="0" w:val="nil"/>
+                <w:between w:space="0" w:sz="0" w:val="nil"/>
+              </w:pBdr>
+              <w:shd w:fill="auto" w:val="clear"/>
+              <w:spacing w:after="0" w:before="0" w:line="240" w:lineRule="auto"/>
+              <w:ind w:left="0" w:right="0" w:firstLine="0"/>
+              <w:contextualSpacing w:val="0"/>
+              <w:jc w:val="left"/>
+              <w:rPr/>
+            </w:pPr>
+            <w:r>
+              <w:rPr>
+                <w:rtl w:val="0"/>
+              </w:rPr>
+              <w:t xml:space="preserve">Untrusted</w:t>
+            </w:r>
+            <w:r>
+              <w:rPr>
+                <w:rtl w:val="0"/>
+              </w:rPr>
+            </w:r>
+          </w:p>
+        </w:tc>
+      </w:tr>
+      <w:tr>
+        <w:tc>
+          <w:tcPr>
+            <w:shd w:fill="auto" w:val="clear"/>
+            <w:tcMar>
+              <w:top w:w="100.0" w:type="dxa"/>
+              <w:left w:w="100.0" w:type="dxa"/>
+              <w:bottom w:w="100.0" w:type="dxa"/>
+              <w:right w:w="100.0" w:type="dxa"/>
+            </w:tcMar>
+            <w:vAlign w:val="top"/>
+          </w:tcPr>
+          <w:p>
+            <w:pPr>
+              <w:widowControl w:val="0"/>
+              <w:spacing w:line="240" w:lineRule="auto"/>
+              <w:contextualSpacing w:val="0"/>
+              <w:rPr/>
+            </w:pPr>
+            <w:r>
+              <w:rPr>
+                <w:b w:val="1"/>
+                <w:rtl w:val="0"/>
+              </w:rPr>
+              <w:t xml:space="preserve">Role:</w:t>
+            </w:r>
+            <w:r>
+              <w:rPr>
+                <w:rtl w:val="0"/>
+              </w:rPr>
+              <w:t xml:space="preserve"> Guest/Unregistered User</w:t>
+            </w:r>
+            <w:r>
+              <w:rPr>
+                <w:rtl w:val="0"/>
+              </w:rPr>
+            </w:r>
+          </w:p>
+        </w:tc>
+        <w:tc>
+          <w:tcPr>
+            <w:shd w:fill="auto" w:val="clear"/>
+            <w:tcMar>
+              <w:top w:w="100.0" w:type="dxa"/>
+              <w:left w:w="100.0" w:type="dxa"/>
+              <w:bottom w:w="100.0" w:type="dxa"/>
+              <w:right w:w="100.0" w:type="dxa"/>
+            </w:tcMar>
+            <w:vAlign w:val="top"/>
+          </w:tcPr>
+          <w:p>
+            <w:pPr>
+              <w:widowControl w:val="0"/>
+              <w:spacing w:line="240" w:lineRule="auto"/>
+              <w:contextualSpacing w:val="0"/>
+              <w:rPr/>
+            </w:pPr>
+            <w:r>
+              <w:rPr>
+                <w:b w:val="1"/>
+                <w:rtl w:val="0"/>
+              </w:rPr>
+              <w:t xml:space="preserve">Demographic:</w:t>
+            </w:r>
+            <w:r>
+              <w:rPr>
+                <w:rtl w:val="0"/>
+              </w:rPr>
+              <w:t xml:space="preserve"> 24-year old student from a different university</w:t>
+            </w:r>
+            <w:r>
+              <w:rPr>
+                <w:rtl w:val="0"/>
+              </w:rPr>
+            </w:r>
+          </w:p>
+        </w:tc>
+      </w:tr>
+    </w:tbl>
+    <w:p>
+      <w:pPr>
+        <w:contextualSpacing w:val="0"/>
+        <w:rPr/>
+      </w:pPr>
+      <w:r>
+        <w:rPr>
+          <w:rtl w:val="0"/>
+        </w:rPr>
+      </w:r>
+    </w:p>
+    <w:tbl>
+      <w:tblPr>
+        <w:tblStyle w:val="Table6"/>
+        <w:tblW w:w="9360.0" w:type="dxa"/>
+        <w:jc w:val="left"/>
+        <w:tblInd w:w="100.0" w:type="pct"/>
+        <w:tblBorders>
+          <w:top w:color="000000" w:space="0" w:sz="8" w:val="single"/>
+          <w:left w:color="000000" w:space="0" w:sz="8" w:val="single"/>
+          <w:bottom w:color="000000" w:space="0" w:sz="8" w:val="single"/>
+          <w:right w:color="000000" w:space="0" w:sz="8" w:val="single"/>
+          <w:insideH w:color="000000" w:space="0" w:sz="8" w:val="single"/>
+          <w:insideV w:color="000000" w:space="0" w:sz="8" w:val="single"/>
+        </w:tblBorders>
+        <w:tblLayout w:type="fixed"/>
+        <w:tblLook w:val="0600"/>
+      </w:tblPr>
+      <w:tblGrid>
+        <w:gridCol w:w="9360"/>
+        <w:tblGridChange w:id="0">
+          <w:tblGrid>
+            <w:gridCol w:w="9360"/>
+          </w:tblGrid>
+        </w:tblGridChange>
+      </w:tblGrid>
+      <w:tr>
+        <w:tc>
+          <w:tcPr>
+            <w:shd w:fill="auto" w:val="clear"/>
+            <w:tcMar>
+              <w:top w:w="100.0" w:type="dxa"/>
+              <w:left w:w="100.0" w:type="dxa"/>
+              <w:bottom w:w="100.0" w:type="dxa"/>
+              <w:right w:w="100.0" w:type="dxa"/>
+            </w:tcMar>
+            <w:vAlign w:val="top"/>
+          </w:tcPr>
+          <w:p>
+            <w:pPr>
+              <w:widowControl w:val="0"/>
+              <w:spacing w:line="240" w:lineRule="auto"/>
+              <w:contextualSpacing w:val="0"/>
+              <w:rPr/>
+            </w:pPr>
+            <w:r>
+              <w:rPr>
+                <w:b w:val="1"/>
+                <w:rtl w:val="0"/>
+              </w:rPr>
+              <w:t xml:space="preserve">Knowledge, Skills, and Abilities</w:t>
+            </w:r>
+            <w:r>
+              <w:rPr>
+                <w:rtl w:val="0"/>
+              </w:rPr>
+              <w:t xml:space="preserve">: Average experience and ability in computers. Is capable of basic use cases such as word processing, and internet research.</w:t>
+            </w:r>
+          </w:p>
+        </w:tc>
+      </w:tr>
+      <w:tr>
+        <w:tc>
+          <w:tcPr>
+            <w:shd w:fill="auto" w:val="clear"/>
+            <w:tcMar>
+              <w:top w:w="100.0" w:type="dxa"/>
+              <w:left w:w="100.0" w:type="dxa"/>
+              <w:bottom w:w="100.0" w:type="dxa"/>
+              <w:right w:w="100.0" w:type="dxa"/>
+            </w:tcMar>
+            <w:vAlign w:val="top"/>
+          </w:tcPr>
+          <w:p>
+            <w:pPr>
+              <w:widowControl w:val="0"/>
+              <w:spacing w:line="240" w:lineRule="auto"/>
+              <w:contextualSpacing w:val="0"/>
+              <w:rPr/>
+            </w:pPr>
+            <w:r>
+              <w:rPr>
+                <w:b w:val="1"/>
+                <w:rtl w:val="0"/>
+              </w:rPr>
+              <w:t xml:space="preserve">Goals, Motives, and Concerns</w:t>
+            </w:r>
+            <w:r>
+              <w:rPr>
+                <w:rtl w:val="0"/>
+              </w:rPr>
+              <w:t xml:space="preserve">: </w:t>
+            </w:r>
+          </w:p>
+          <w:p>
+            <w:pPr>
+              <w:widowControl w:val="0"/>
+              <w:numPr>
+                <w:ilvl w:val="0"/>
+                <w:numId w:val="1"/>
+              </w:numPr>
+              <w:spacing w:line="240" w:lineRule="auto"/>
+              <w:ind w:left="720" w:hanging="360"/>
+              <w:contextualSpacing w:val="1"/>
+              <w:rPr/>
+            </w:pPr>
+            <w:r>
+              <w:rPr>
+                <w:rtl w:val="0"/>
+              </w:rPr>
+              <w:t xml:space="preserve">Wants to use the network to search for lecture material to supplement his own courses</w:t>
+            </w:r>
+          </w:p>
+          <w:p>
+            <w:pPr>
+              <w:widowControl w:val="0"/>
+              <w:numPr>
+                <w:ilvl w:val="0"/>
+                <w:numId w:val="1"/>
+              </w:numPr>
+              <w:spacing w:line="240" w:lineRule="auto"/>
+              <w:ind w:left="720" w:hanging="360"/>
+              <w:contextualSpacing w:val="1"/>
+              <w:rPr>
+                <w:u w:val="none"/>
+              </w:rPr>
+            </w:pPr>
+            <w:r>
+              <w:rPr>
+                <w:rtl w:val="0"/>
+              </w:rPr>
+              <w:t xml:space="preserve">To be able to search the network for research material for an assignment</w:t>
+            </w:r>
+          </w:p>
+          <w:p>
+            <w:pPr>
+              <w:widowControl w:val="0"/>
+              <w:spacing w:line="240" w:lineRule="auto"/>
+              <w:contextualSpacing w:val="0"/>
+              <w:rPr/>
+            </w:pPr>
+            <w:r>
+              <w:rPr>
+                <w:rtl w:val="0"/>
+              </w:rPr>
+            </w:r>
+          </w:p>
+        </w:tc>
+      </w:tr>
+      <w:tr>
+        <w:tc>
+          <w:tcPr>
+            <w:shd w:fill="auto" w:val="clear"/>
+            <w:tcMar>
+              <w:top w:w="100.0" w:type="dxa"/>
+              <w:left w:w="100.0" w:type="dxa"/>
+              <w:bottom w:w="100.0" w:type="dxa"/>
+              <w:right w:w="100.0" w:type="dxa"/>
+            </w:tcMar>
+            <w:vAlign w:val="top"/>
+          </w:tcPr>
+          <w:p>
+            <w:pPr>
+              <w:widowControl w:val="0"/>
+              <w:spacing w:line="240" w:lineRule="auto"/>
+              <w:contextualSpacing w:val="0"/>
+              <w:rPr/>
+            </w:pPr>
+            <w:r>
+              <w:rPr>
+                <w:b w:val="1"/>
+                <w:rtl w:val="0"/>
+              </w:rPr>
+              <w:t xml:space="preserve">Usage Pattern</w:t>
+            </w:r>
+            <w:r>
+              <w:rPr>
+                <w:rtl w:val="0"/>
+              </w:rPr>
+              <w:t xml:space="preserve">:</w:t>
+            </w:r>
+          </w:p>
+          <w:p>
+            <w:pPr>
+              <w:widowControl w:val="0"/>
+              <w:numPr>
+                <w:ilvl w:val="0"/>
+                <w:numId w:val="2"/>
+              </w:numPr>
+              <w:spacing w:line="240" w:lineRule="auto"/>
+              <w:ind w:left="720" w:hanging="360"/>
+              <w:contextualSpacing w:val="1"/>
+              <w:rPr>
+                <w:u w:val="none"/>
+              </w:rPr>
+            </w:pPr>
+            <w:r>
+              <w:rPr>
+                <w:rtl w:val="0"/>
+              </w:rPr>
+              <w:t xml:space="preserve">Frequent research projects has resulted in very rapid research and web page traversal (frequent opening and closing of web pages)</w:t>
             </w:r>
           </w:p>
         </w:tc>
@@ -888,8 +2028,347 @@
       </w:rPr>
     </w:lvl>
   </w:abstractNum>
+  <w:abstractNum w:abstractNumId="2">
+    <w:lvl w:ilvl="0">
+      <w:start w:val="1"/>
+      <w:numFmt w:val="bullet"/>
+      <w:lvlText w:val="●"/>
+      <w:lvlJc w:val="left"/>
+      <w:pPr>
+        <w:ind w:left="720" w:hanging="360"/>
+      </w:pPr>
+      <w:rPr>
+        <w:u w:val="none"/>
+      </w:rPr>
+    </w:lvl>
+    <w:lvl w:ilvl="1">
+      <w:start w:val="1"/>
+      <w:numFmt w:val="bullet"/>
+      <w:lvlText w:val="○"/>
+      <w:lvlJc w:val="left"/>
+      <w:pPr>
+        <w:ind w:left="1440" w:hanging="360"/>
+      </w:pPr>
+      <w:rPr>
+        <w:u w:val="none"/>
+      </w:rPr>
+    </w:lvl>
+    <w:lvl w:ilvl="2">
+      <w:start w:val="1"/>
+      <w:numFmt w:val="bullet"/>
+      <w:lvlText w:val="■"/>
+      <w:lvlJc w:val="left"/>
+      <w:pPr>
+        <w:ind w:left="2160" w:hanging="360"/>
+      </w:pPr>
+      <w:rPr>
+        <w:u w:val="none"/>
+      </w:rPr>
+    </w:lvl>
+    <w:lvl w:ilvl="3">
+      <w:start w:val="1"/>
+      <w:numFmt w:val="bullet"/>
+      <w:lvlText w:val="●"/>
+      <w:lvlJc w:val="left"/>
+      <w:pPr>
+        <w:ind w:left="2880" w:hanging="360"/>
+      </w:pPr>
+      <w:rPr>
+        <w:u w:val="none"/>
+      </w:rPr>
+    </w:lvl>
+    <w:lvl w:ilvl="4">
+      <w:start w:val="1"/>
+      <w:numFmt w:val="bullet"/>
+      <w:lvlText w:val="○"/>
+      <w:lvlJc w:val="left"/>
+      <w:pPr>
+        <w:ind w:left="3600" w:hanging="360"/>
+      </w:pPr>
+      <w:rPr>
+        <w:u w:val="none"/>
+      </w:rPr>
+    </w:lvl>
+    <w:lvl w:ilvl="5">
+      <w:start w:val="1"/>
+      <w:numFmt w:val="bullet"/>
+      <w:lvlText w:val="■"/>
+      <w:lvlJc w:val="left"/>
+      <w:pPr>
+        <w:ind w:left="4320" w:hanging="360"/>
+      </w:pPr>
+      <w:rPr>
+        <w:u w:val="none"/>
+      </w:rPr>
+    </w:lvl>
+    <w:lvl w:ilvl="6">
+      <w:start w:val="1"/>
+      <w:numFmt w:val="bullet"/>
+      <w:lvlText w:val="●"/>
+      <w:lvlJc w:val="left"/>
+      <w:pPr>
+        <w:ind w:left="5040" w:hanging="360"/>
+      </w:pPr>
+      <w:rPr>
+        <w:u w:val="none"/>
+      </w:rPr>
+    </w:lvl>
+    <w:lvl w:ilvl="7">
+      <w:start w:val="1"/>
+      <w:numFmt w:val="bullet"/>
+      <w:lvlText w:val="○"/>
+      <w:lvlJc w:val="left"/>
+      <w:pPr>
+        <w:ind w:left="5760" w:hanging="360"/>
+      </w:pPr>
+      <w:rPr>
+        <w:u w:val="none"/>
+      </w:rPr>
+    </w:lvl>
+    <w:lvl w:ilvl="8">
+      <w:start w:val="1"/>
+      <w:numFmt w:val="bullet"/>
+      <w:lvlText w:val="■"/>
+      <w:lvlJc w:val="left"/>
+      <w:pPr>
+        <w:ind w:left="6480" w:hanging="360"/>
+      </w:pPr>
+      <w:rPr>
+        <w:u w:val="none"/>
+      </w:rPr>
+    </w:lvl>
+  </w:abstractNum>
+  <w:abstractNum w:abstractNumId="3">
+    <w:lvl w:ilvl="0">
+      <w:start w:val="1"/>
+      <w:numFmt w:val="bullet"/>
+      <w:lvlText w:val="●"/>
+      <w:lvlJc w:val="left"/>
+      <w:pPr>
+        <w:ind w:left="720" w:hanging="360"/>
+      </w:pPr>
+      <w:rPr>
+        <w:u w:val="none"/>
+      </w:rPr>
+    </w:lvl>
+    <w:lvl w:ilvl="1">
+      <w:start w:val="1"/>
+      <w:numFmt w:val="bullet"/>
+      <w:lvlText w:val="○"/>
+      <w:lvlJc w:val="left"/>
+      <w:pPr>
+        <w:ind w:left="1440" w:hanging="360"/>
+      </w:pPr>
+      <w:rPr>
+        <w:u w:val="none"/>
+      </w:rPr>
+    </w:lvl>
+    <w:lvl w:ilvl="2">
+      <w:start w:val="1"/>
+      <w:numFmt w:val="bullet"/>
+      <w:lvlText w:val="■"/>
+      <w:lvlJc w:val="left"/>
+      <w:pPr>
+        <w:ind w:left="2160" w:hanging="360"/>
+      </w:pPr>
+      <w:rPr>
+        <w:u w:val="none"/>
+      </w:rPr>
+    </w:lvl>
+    <w:lvl w:ilvl="3">
+      <w:start w:val="1"/>
+      <w:numFmt w:val="bullet"/>
+      <w:lvlText w:val="●"/>
+      <w:lvlJc w:val="left"/>
+      <w:pPr>
+        <w:ind w:left="2880" w:hanging="360"/>
+      </w:pPr>
+      <w:rPr>
+        <w:u w:val="none"/>
+      </w:rPr>
+    </w:lvl>
+    <w:lvl w:ilvl="4">
+      <w:start w:val="1"/>
+      <w:numFmt w:val="bullet"/>
+      <w:lvlText w:val="○"/>
+      <w:lvlJc w:val="left"/>
+      <w:pPr>
+        <w:ind w:left="3600" w:hanging="360"/>
+      </w:pPr>
+      <w:rPr>
+        <w:u w:val="none"/>
+      </w:rPr>
+    </w:lvl>
+    <w:lvl w:ilvl="5">
+      <w:start w:val="1"/>
+      <w:numFmt w:val="bullet"/>
+      <w:lvlText w:val="■"/>
+      <w:lvlJc w:val="left"/>
+      <w:pPr>
+        <w:ind w:left="4320" w:hanging="360"/>
+      </w:pPr>
+      <w:rPr>
+        <w:u w:val="none"/>
+      </w:rPr>
+    </w:lvl>
+    <w:lvl w:ilvl="6">
+      <w:start w:val="1"/>
+      <w:numFmt w:val="bullet"/>
+      <w:lvlText w:val="●"/>
+      <w:lvlJc w:val="left"/>
+      <w:pPr>
+        <w:ind w:left="5040" w:hanging="360"/>
+      </w:pPr>
+      <w:rPr>
+        <w:u w:val="none"/>
+      </w:rPr>
+    </w:lvl>
+    <w:lvl w:ilvl="7">
+      <w:start w:val="1"/>
+      <w:numFmt w:val="bullet"/>
+      <w:lvlText w:val="○"/>
+      <w:lvlJc w:val="left"/>
+      <w:pPr>
+        <w:ind w:left="5760" w:hanging="360"/>
+      </w:pPr>
+      <w:rPr>
+        <w:u w:val="none"/>
+      </w:rPr>
+    </w:lvl>
+    <w:lvl w:ilvl="8">
+      <w:start w:val="1"/>
+      <w:numFmt w:val="bullet"/>
+      <w:lvlText w:val="■"/>
+      <w:lvlJc w:val="left"/>
+      <w:pPr>
+        <w:ind w:left="6480" w:hanging="360"/>
+      </w:pPr>
+      <w:rPr>
+        <w:u w:val="none"/>
+      </w:rPr>
+    </w:lvl>
+  </w:abstractNum>
+  <w:abstractNum w:abstractNumId="4">
+    <w:lvl w:ilvl="0">
+      <w:start w:val="1"/>
+      <w:numFmt w:val="bullet"/>
+      <w:lvlText w:val="●"/>
+      <w:lvlJc w:val="left"/>
+      <w:pPr>
+        <w:ind w:left="720" w:hanging="360"/>
+      </w:pPr>
+      <w:rPr>
+        <w:u w:val="none"/>
+      </w:rPr>
+    </w:lvl>
+    <w:lvl w:ilvl="1">
+      <w:start w:val="1"/>
+      <w:numFmt w:val="bullet"/>
+      <w:lvlText w:val="○"/>
+      <w:lvlJc w:val="left"/>
+      <w:pPr>
+        <w:ind w:left="1440" w:hanging="360"/>
+      </w:pPr>
+      <w:rPr>
+        <w:u w:val="none"/>
+      </w:rPr>
+    </w:lvl>
+    <w:lvl w:ilvl="2">
+      <w:start w:val="1"/>
+      <w:numFmt w:val="bullet"/>
+      <w:lvlText w:val="■"/>
+      <w:lvlJc w:val="left"/>
+      <w:pPr>
+        <w:ind w:left="2160" w:hanging="360"/>
+      </w:pPr>
+      <w:rPr>
+        <w:u w:val="none"/>
+      </w:rPr>
+    </w:lvl>
+    <w:lvl w:ilvl="3">
+      <w:start w:val="1"/>
+      <w:numFmt w:val="bullet"/>
+      <w:lvlText w:val="●"/>
+      <w:lvlJc w:val="left"/>
+      <w:pPr>
+        <w:ind w:left="2880" w:hanging="360"/>
+      </w:pPr>
+      <w:rPr>
+        <w:u w:val="none"/>
+      </w:rPr>
+    </w:lvl>
+    <w:lvl w:ilvl="4">
+      <w:start w:val="1"/>
+      <w:numFmt w:val="bullet"/>
+      <w:lvlText w:val="○"/>
+      <w:lvlJc w:val="left"/>
+      <w:pPr>
+        <w:ind w:left="3600" w:hanging="360"/>
+      </w:pPr>
+      <w:rPr>
+        <w:u w:val="none"/>
+      </w:rPr>
+    </w:lvl>
+    <w:lvl w:ilvl="5">
+      <w:start w:val="1"/>
+      <w:numFmt w:val="bullet"/>
+      <w:lvlText w:val="■"/>
+      <w:lvlJc w:val="left"/>
+      <w:pPr>
+        <w:ind w:left="4320" w:hanging="360"/>
+      </w:pPr>
+      <w:rPr>
+        <w:u w:val="none"/>
+      </w:rPr>
+    </w:lvl>
+    <w:lvl w:ilvl="6">
+      <w:start w:val="1"/>
+      <w:numFmt w:val="bullet"/>
+      <w:lvlText w:val="●"/>
+      <w:lvlJc w:val="left"/>
+      <w:pPr>
+        <w:ind w:left="5040" w:hanging="360"/>
+      </w:pPr>
+      <w:rPr>
+        <w:u w:val="none"/>
+      </w:rPr>
+    </w:lvl>
+    <w:lvl w:ilvl="7">
+      <w:start w:val="1"/>
+      <w:numFmt w:val="bullet"/>
+      <w:lvlText w:val="○"/>
+      <w:lvlJc w:val="left"/>
+      <w:pPr>
+        <w:ind w:left="5760" w:hanging="360"/>
+      </w:pPr>
+      <w:rPr>
+        <w:u w:val="none"/>
+      </w:rPr>
+    </w:lvl>
+    <w:lvl w:ilvl="8">
+      <w:start w:val="1"/>
+      <w:numFmt w:val="bullet"/>
+      <w:lvlText w:val="■"/>
+      <w:lvlJc w:val="left"/>
+      <w:pPr>
+        <w:ind w:left="6480" w:hanging="360"/>
+      </w:pPr>
+      <w:rPr>
+        <w:u w:val="none"/>
+      </w:rPr>
+    </w:lvl>
+  </w:abstractNum>
   <w:num w:numId="1">
     <w:abstractNumId w:val="1"/>
+  </w:num>
+  <w:num w:numId="2">
+    <w:abstractNumId w:val="2"/>
+  </w:num>
+  <w:num w:numId="3">
+    <w:abstractNumId w:val="3"/>
+  </w:num>
+  <w:num w:numId="4">
+    <w:abstractNumId w:val="4"/>
   </w:num>
 </w:numbering>
 </file>
@@ -1053,6 +2532,58 @@
     </w:tblPr>
   </w:style>
   <w:style w:type="table" w:styleId="Table2">
+    <w:basedOn w:val="TableNormal"/>
+    <w:tblPr>
+      <w:tblStyleRowBandSize w:val="1"/>
+      <w:tblStyleColBandSize w:val="1"/>
+      <w:tblCellMar>
+        <w:top w:w="100.0" w:type="dxa"/>
+        <w:left w:w="100.0" w:type="dxa"/>
+        <w:bottom w:w="100.0" w:type="dxa"/>
+        <w:right w:w="100.0" w:type="dxa"/>
+      </w:tblCellMar>
+    </w:tblPr>
+  </w:style>
+  <w:style w:type="table" w:styleId="Table3">
+    <w:basedOn w:val="TableNormal"/>
+    <w:tblPr>
+      <w:tblStyleRowBandSize w:val="1"/>
+      <w:tblStyleColBandSize w:val="1"/>
+      <w:tblCellMar>
+        <w:top w:w="100.0" w:type="dxa"/>
+        <w:left w:w="100.0" w:type="dxa"/>
+        <w:bottom w:w="100.0" w:type="dxa"/>
+        <w:right w:w="100.0" w:type="dxa"/>
+      </w:tblCellMar>
+    </w:tblPr>
+  </w:style>
+  <w:style w:type="table" w:styleId="Table4">
+    <w:basedOn w:val="TableNormal"/>
+    <w:tblPr>
+      <w:tblStyleRowBandSize w:val="1"/>
+      <w:tblStyleColBandSize w:val="1"/>
+      <w:tblCellMar>
+        <w:top w:w="100.0" w:type="dxa"/>
+        <w:left w:w="100.0" w:type="dxa"/>
+        <w:bottom w:w="100.0" w:type="dxa"/>
+        <w:right w:w="100.0" w:type="dxa"/>
+      </w:tblCellMar>
+    </w:tblPr>
+  </w:style>
+  <w:style w:type="table" w:styleId="Table5">
+    <w:basedOn w:val="TableNormal"/>
+    <w:tblPr>
+      <w:tblStyleRowBandSize w:val="1"/>
+      <w:tblStyleColBandSize w:val="1"/>
+      <w:tblCellMar>
+        <w:top w:w="100.0" w:type="dxa"/>
+        <w:left w:w="100.0" w:type="dxa"/>
+        <w:bottom w:w="100.0" w:type="dxa"/>
+        <w:right w:w="100.0" w:type="dxa"/>
+      </w:tblCellMar>
+    </w:tblPr>
+  </w:style>
+  <w:style w:type="table" w:styleId="Table6">
     <w:basedOn w:val="TableNormal"/>
     <w:tblPr>
       <w:tblStyleRowBandSize w:val="1"/>

</xml_diff>